<commit_message>
chore(rapport): création rapport final
</commit_message>
<xml_diff>
--- a/Rapport projet Jeu de la Balle.docx
+++ b/Rapport projet Jeu de la Balle.docx
@@ -611,6 +611,7 @@
           <w:numId w:val="4"/>
         </w:numPr>
       </w:pPr>
+      <w:proofErr w:type="spellStart"/>
       <w:r>
         <w:rPr>
           <w:b/>
@@ -618,6 +619,7 @@
         </w:rPr>
         <w:t>SoundManager</w:t>
       </w:r>
+      <w:proofErr w:type="spellEnd"/>
       <w:r>
         <w:t> : gère les sons à jouer lors des évènements spécifiques.</w:t>
       </w:r>
@@ -630,6 +632,7 @@
           <w:numId w:val="4"/>
         </w:numPr>
       </w:pPr>
+      <w:proofErr w:type="spellStart"/>
       <w:r>
         <w:rPr>
           <w:b/>
@@ -637,6 +640,7 @@
         </w:rPr>
         <w:t>UserInterface</w:t>
       </w:r>
+      <w:proofErr w:type="spellEnd"/>
       <w:r>
         <w:t> : affiche les informations dans la console (scores, vies, barre de progression).</w:t>
       </w:r>
@@ -676,8 +680,18 @@
           <w:numId w:val="10"/>
         </w:numPr>
       </w:pPr>
-      <w:r>
-        <w:t>StartGame() ;</w:t>
+      <w:proofErr w:type="spellStart"/>
+      <w:proofErr w:type="gramStart"/>
+      <w:r>
+        <w:t>StartGame</w:t>
+      </w:r>
+      <w:proofErr w:type="spellEnd"/>
+      <w:r>
+        <w:t>(</w:t>
+      </w:r>
+      <w:proofErr w:type="gramEnd"/>
+      <w:r>
+        <w:t>) ;</w:t>
       </w:r>
       <w:r>
         <w:tab/>
@@ -697,8 +711,18 @@
           <w:numId w:val="10"/>
         </w:numPr>
       </w:pPr>
-      <w:r>
-        <w:t>PlayTurn() ;</w:t>
+      <w:proofErr w:type="spellStart"/>
+      <w:proofErr w:type="gramStart"/>
+      <w:r>
+        <w:t>PlayTurn</w:t>
+      </w:r>
+      <w:proofErr w:type="spellEnd"/>
+      <w:r>
+        <w:t>(</w:t>
+      </w:r>
+      <w:proofErr w:type="gramEnd"/>
+      <w:r>
+        <w:t>) ;</w:t>
       </w:r>
       <w:r>
         <w:tab/>
@@ -718,8 +742,18 @@
           <w:numId w:val="10"/>
         </w:numPr>
       </w:pPr>
-      <w:r>
-        <w:t>DisplayStatuts() ;</w:t>
+      <w:proofErr w:type="spellStart"/>
+      <w:proofErr w:type="gramStart"/>
+      <w:r>
+        <w:t>DisplayStatuts</w:t>
+      </w:r>
+      <w:proofErr w:type="spellEnd"/>
+      <w:r>
+        <w:t>(</w:t>
+      </w:r>
+      <w:proofErr w:type="gramEnd"/>
+      <w:r>
+        <w:t>) ;</w:t>
       </w:r>
       <w:r>
         <w:tab/>
@@ -734,8 +768,18 @@
           <w:numId w:val="10"/>
         </w:numPr>
       </w:pPr>
-      <w:r>
-        <w:t>IsGameOver() ;</w:t>
+      <w:proofErr w:type="spellStart"/>
+      <w:proofErr w:type="gramStart"/>
+      <w:r>
+        <w:t>IsGameOver</w:t>
+      </w:r>
+      <w:proofErr w:type="spellEnd"/>
+      <w:r>
+        <w:t>(</w:t>
+      </w:r>
+      <w:proofErr w:type="gramEnd"/>
+      <w:r>
+        <w:t>) ;</w:t>
       </w:r>
       <w:r>
         <w:tab/>
@@ -755,8 +799,18 @@
           <w:numId w:val="10"/>
         </w:numPr>
       </w:pPr>
-      <w:r>
-        <w:t>EndGame()</w:t>
+      <w:proofErr w:type="spellStart"/>
+      <w:proofErr w:type="gramStart"/>
+      <w:r>
+        <w:t>EndGame</w:t>
+      </w:r>
+      <w:proofErr w:type="spellEnd"/>
+      <w:r>
+        <w:t>(</w:t>
+      </w:r>
+      <w:proofErr w:type="gramEnd"/>
+      <w:r>
+        <w:t>)</w:t>
       </w:r>
       <w:r>
         <w:t> ;</w:t>
@@ -800,17 +854,27 @@
           <w:rStyle w:val="hljs-comment"/>
         </w:rPr>
       </w:pPr>
+      <w:proofErr w:type="spellStart"/>
+      <w:proofErr w:type="gramStart"/>
       <w:r>
         <w:rPr>
           <w:rStyle w:val="hljs-title"/>
         </w:rPr>
         <w:t>SetInitialPosition</w:t>
       </w:r>
+      <w:proofErr w:type="spellEnd"/>
       <w:r>
         <w:rPr>
           <w:rStyle w:val="hljs-function"/>
         </w:rPr>
-        <w:t>()</w:t>
+        <w:t>(</w:t>
+      </w:r>
+      <w:proofErr w:type="gramEnd"/>
+      <w:r>
+        <w:rPr>
+          <w:rStyle w:val="hljs-function"/>
+        </w:rPr>
+        <w:t>)</w:t>
       </w:r>
       <w:r>
         <w:t xml:space="preserve">; </w:t>
@@ -833,17 +897,27 @@
           <w:numId w:val="10"/>
         </w:numPr>
       </w:pPr>
+      <w:proofErr w:type="spellStart"/>
+      <w:proofErr w:type="gramStart"/>
       <w:r>
         <w:rPr>
           <w:rStyle w:val="hljs-title"/>
         </w:rPr>
         <w:t>CalculateTrajectory</w:t>
       </w:r>
+      <w:proofErr w:type="spellEnd"/>
       <w:r>
         <w:rPr>
           <w:rStyle w:val="hljs-function"/>
         </w:rPr>
-        <w:t>()</w:t>
+        <w:t>(</w:t>
+      </w:r>
+      <w:proofErr w:type="gramEnd"/>
+      <w:r>
+        <w:rPr>
+          <w:rStyle w:val="hljs-function"/>
+        </w:rPr>
+        <w:t>)</w:t>
       </w:r>
       <w:r>
         <w:t xml:space="preserve">; </w:t>
@@ -869,17 +943,27 @@
           <w:numId w:val="10"/>
         </w:numPr>
       </w:pPr>
+      <w:proofErr w:type="spellStart"/>
+      <w:proofErr w:type="gramStart"/>
       <w:r>
         <w:rPr>
           <w:rStyle w:val="hljs-title"/>
         </w:rPr>
         <w:t>CheckCollisionWall</w:t>
       </w:r>
+      <w:proofErr w:type="spellEnd"/>
       <w:r>
         <w:rPr>
           <w:rStyle w:val="hljs-function"/>
         </w:rPr>
-        <w:t>()</w:t>
+        <w:t>(</w:t>
+      </w:r>
+      <w:proofErr w:type="gramEnd"/>
+      <w:r>
+        <w:rPr>
+          <w:rStyle w:val="hljs-function"/>
+        </w:rPr>
+        <w:t>)</w:t>
       </w:r>
       <w:r>
         <w:t xml:space="preserve">; </w:t>
@@ -908,17 +992,27 @@
           <w:rStyle w:val="hljs-comment"/>
         </w:rPr>
       </w:pPr>
+      <w:proofErr w:type="spellStart"/>
+      <w:proofErr w:type="gramStart"/>
       <w:r>
         <w:rPr>
           <w:rStyle w:val="hljs-title"/>
         </w:rPr>
         <w:t>CheckCollisionPlayer</w:t>
       </w:r>
+      <w:proofErr w:type="spellEnd"/>
       <w:r>
         <w:rPr>
           <w:rStyle w:val="hljs-function"/>
         </w:rPr>
-        <w:t>()</w:t>
+        <w:t>(</w:t>
+      </w:r>
+      <w:proofErr w:type="gramEnd"/>
+      <w:r>
+        <w:rPr>
+          <w:rStyle w:val="hljs-function"/>
+        </w:rPr>
+        <w:t>)</w:t>
       </w:r>
       <w:r>
         <w:t>;</w:t>
@@ -941,6 +1035,7 @@
           <w:numId w:val="10"/>
         </w:numPr>
       </w:pPr>
+      <w:proofErr w:type="gramStart"/>
       <w:r>
         <w:rPr>
           <w:rStyle w:val="hljs-title"/>
@@ -951,7 +1046,14 @@
         <w:rPr>
           <w:rStyle w:val="hljs-function"/>
         </w:rPr>
-        <w:t>()</w:t>
+        <w:t>(</w:t>
+      </w:r>
+      <w:proofErr w:type="gramEnd"/>
+      <w:r>
+        <w:rPr>
+          <w:rStyle w:val="hljs-function"/>
+        </w:rPr>
+        <w:t>)</w:t>
       </w:r>
       <w:r>
         <w:t>;</w:t>
@@ -992,17 +1094,27 @@
           <w:numId w:val="10"/>
         </w:numPr>
       </w:pPr>
+      <w:proofErr w:type="spellStart"/>
+      <w:proofErr w:type="gramStart"/>
       <w:r>
         <w:rPr>
           <w:rStyle w:val="hljs-title"/>
         </w:rPr>
         <w:t>RemoveBlock</w:t>
       </w:r>
+      <w:proofErr w:type="spellEnd"/>
       <w:r>
         <w:rPr>
           <w:rStyle w:val="hljs-function"/>
         </w:rPr>
-        <w:t>()</w:t>
+        <w:t>(</w:t>
+      </w:r>
+      <w:proofErr w:type="gramEnd"/>
+      <w:r>
+        <w:rPr>
+          <w:rStyle w:val="hljs-function"/>
+        </w:rPr>
+        <w:t>)</w:t>
       </w:r>
       <w:r>
         <w:t xml:space="preserve">; </w:t>
@@ -1028,17 +1140,27 @@
           <w:rStyle w:val="hljs-comment"/>
         </w:rPr>
       </w:pPr>
+      <w:proofErr w:type="spellStart"/>
+      <w:proofErr w:type="gramStart"/>
       <w:r>
         <w:rPr>
           <w:rStyle w:val="hljs-title"/>
         </w:rPr>
         <w:t>IsWallIntact</w:t>
       </w:r>
+      <w:proofErr w:type="spellEnd"/>
       <w:r>
         <w:rPr>
           <w:rStyle w:val="hljs-function"/>
         </w:rPr>
-        <w:t>()</w:t>
+        <w:t>(</w:t>
+      </w:r>
+      <w:proofErr w:type="gramEnd"/>
+      <w:r>
+        <w:rPr>
+          <w:rStyle w:val="hljs-function"/>
+        </w:rPr>
+        <w:t>)</w:t>
       </w:r>
       <w:r>
         <w:t xml:space="preserve">; </w:t>
@@ -1071,8 +1193,16 @@
         <w:rPr>
           <w:rStyle w:val="hljs-comment"/>
         </w:rPr>
-        <w:t>Pour la classe SoundManager</w:t>
-      </w:r>
+        <w:t xml:space="preserve">Pour la classe </w:t>
+      </w:r>
+      <w:proofErr w:type="spellStart"/>
+      <w:r>
+        <w:rPr>
+          <w:rStyle w:val="hljs-comment"/>
+        </w:rPr>
+        <w:t>SoundManager</w:t>
+      </w:r>
+      <w:proofErr w:type="spellEnd"/>
     </w:p>
     <w:p>
       <w:pPr>
@@ -1082,36 +1212,42 @@
           <w:numId w:val="10"/>
         </w:numPr>
       </w:pPr>
+      <w:proofErr w:type="gramStart"/>
       <w:r>
         <w:rPr>
           <w:rStyle w:val="hljs-keyword"/>
         </w:rPr>
         <w:t>public</w:t>
       </w:r>
+      <w:proofErr w:type="gramEnd"/>
       <w:r>
         <w:rPr>
           <w:rStyle w:val="hljs-function"/>
         </w:rPr>
         <w:t xml:space="preserve"> </w:t>
       </w:r>
+      <w:proofErr w:type="spellStart"/>
       <w:r>
         <w:rPr>
           <w:rStyle w:val="hljs-keyword"/>
         </w:rPr>
         <w:t>void</w:t>
       </w:r>
+      <w:proofErr w:type="spellEnd"/>
       <w:r>
         <w:rPr>
           <w:rStyle w:val="hljs-function"/>
         </w:rPr>
         <w:t xml:space="preserve"> </w:t>
       </w:r>
+      <w:proofErr w:type="spellStart"/>
       <w:r>
         <w:rPr>
           <w:rStyle w:val="hljs-title"/>
         </w:rPr>
         <w:t>PlayStartSound</w:t>
       </w:r>
+      <w:proofErr w:type="spellEnd"/>
       <w:r>
         <w:rPr>
           <w:rStyle w:val="hljs-function"/>
@@ -1139,6 +1275,8 @@
           <w:rStyle w:val="hljs-function"/>
         </w:rPr>
       </w:pPr>
+      <w:proofErr w:type="spellStart"/>
+      <w:proofErr w:type="gramStart"/>
       <w:r>
         <w:rPr>
           <w:rStyle w:val="hljs-title"/>
@@ -1146,11 +1284,19 @@
         <w:lastRenderedPageBreak/>
         <w:t>PlayAngleSound</w:t>
       </w:r>
+      <w:proofErr w:type="spellEnd"/>
       <w:r>
         <w:rPr>
           <w:rStyle w:val="hljs-function"/>
         </w:rPr>
-        <w:t>()</w:t>
+        <w:t>(</w:t>
+      </w:r>
+      <w:proofErr w:type="gramEnd"/>
+      <w:r>
+        <w:rPr>
+          <w:rStyle w:val="hljs-function"/>
+        </w:rPr>
+        <w:t>)</w:t>
       </w:r>
       <w:r>
         <w:t xml:space="preserve">; </w:t>
@@ -1176,17 +1322,27 @@
           <w:rStyle w:val="hljs-function"/>
         </w:rPr>
       </w:pPr>
+      <w:proofErr w:type="spellStart"/>
+      <w:proofErr w:type="gramStart"/>
       <w:r>
         <w:rPr>
           <w:rStyle w:val="hljs-title"/>
         </w:rPr>
         <w:t>PlayPowerSound</w:t>
       </w:r>
+      <w:proofErr w:type="spellEnd"/>
       <w:r>
         <w:rPr>
           <w:rStyle w:val="hljs-function"/>
         </w:rPr>
-        <w:t>()</w:t>
+        <w:t>(</w:t>
+      </w:r>
+      <w:proofErr w:type="gramEnd"/>
+      <w:r>
+        <w:rPr>
+          <w:rStyle w:val="hljs-function"/>
+        </w:rPr>
+        <w:t>)</w:t>
       </w:r>
       <w:r>
         <w:t xml:space="preserve">; </w:t>
@@ -1198,7 +1354,21 @@
         <w:rPr>
           <w:rStyle w:val="hljs-comment"/>
         </w:rPr>
-        <w:t>// Joue le son à la fin de la barre de progression.</w:t>
+        <w:t xml:space="preserve">// Joue le </w:t>
+      </w:r>
+      <w:proofErr w:type="spellStart"/>
+      <w:r>
+        <w:rPr>
+          <w:rStyle w:val="hljs-comment"/>
+        </w:rPr>
+        <w:t>son</w:t>
+      </w:r>
+      <w:proofErr w:type="spellEnd"/>
+      <w:r>
+        <w:rPr>
+          <w:rStyle w:val="hljs-comment"/>
+        </w:rPr>
+        <w:t xml:space="preserve"> à la fin de la barre de progression.</w:t>
       </w:r>
     </w:p>
     <w:p>
@@ -1209,17 +1379,27 @@
           <w:numId w:val="10"/>
         </w:numPr>
       </w:pPr>
+      <w:proofErr w:type="spellStart"/>
+      <w:proofErr w:type="gramStart"/>
       <w:r>
         <w:rPr>
           <w:rStyle w:val="hljs-title"/>
         </w:rPr>
         <w:t>PlayShootSound</w:t>
       </w:r>
+      <w:proofErr w:type="spellEnd"/>
       <w:r>
         <w:rPr>
           <w:rStyle w:val="hljs-function"/>
         </w:rPr>
-        <w:t>()</w:t>
+        <w:t>(</w:t>
+      </w:r>
+      <w:proofErr w:type="gramEnd"/>
+      <w:r>
+        <w:rPr>
+          <w:rStyle w:val="hljs-function"/>
+        </w:rPr>
+        <w:t>)</w:t>
       </w:r>
       <w:r>
         <w:t xml:space="preserve">; </w:t>
@@ -1242,17 +1422,27 @@
           <w:numId w:val="10"/>
         </w:numPr>
       </w:pPr>
+      <w:proofErr w:type="spellStart"/>
+      <w:proofErr w:type="gramStart"/>
       <w:r>
         <w:rPr>
           <w:rStyle w:val="hljs-title"/>
         </w:rPr>
         <w:t>PlayCollisionSound</w:t>
       </w:r>
+      <w:proofErr w:type="spellEnd"/>
       <w:r>
         <w:rPr>
           <w:rStyle w:val="hljs-function"/>
         </w:rPr>
-        <w:t>()</w:t>
+        <w:t>(</w:t>
+      </w:r>
+      <w:proofErr w:type="gramEnd"/>
+      <w:r>
+        <w:rPr>
+          <w:rStyle w:val="hljs-function"/>
+        </w:rPr>
+        <w:t>)</w:t>
       </w:r>
       <w:r>
         <w:t xml:space="preserve">;    </w:t>
@@ -1275,17 +1465,27 @@
           <w:numId w:val="10"/>
         </w:numPr>
       </w:pPr>
+      <w:proofErr w:type="spellStart"/>
+      <w:proofErr w:type="gramStart"/>
       <w:r>
         <w:rPr>
           <w:rStyle w:val="hljs-title"/>
         </w:rPr>
         <w:t>PlayGameOverSound</w:t>
       </w:r>
+      <w:proofErr w:type="spellEnd"/>
       <w:r>
         <w:rPr>
           <w:rStyle w:val="hljs-function"/>
         </w:rPr>
-        <w:t>()</w:t>
+        <w:t>(</w:t>
+      </w:r>
+      <w:proofErr w:type="gramEnd"/>
+      <w:r>
+        <w:rPr>
+          <w:rStyle w:val="hljs-function"/>
+        </w:rPr>
+        <w:t>)</w:t>
       </w:r>
       <w:r>
         <w:t xml:space="preserve">; </w:t>
@@ -1306,8 +1506,13 @@
         </w:numPr>
       </w:pPr>
       <w:r>
-        <w:t>Pour la classe UserInterface</w:t>
-      </w:r>
+        <w:t xml:space="preserve">Pour la classe </w:t>
+      </w:r>
+      <w:proofErr w:type="spellStart"/>
+      <w:r>
+        <w:t>UserInterface</w:t>
+      </w:r>
+      <w:proofErr w:type="spellEnd"/>
     </w:p>
     <w:p>
       <w:pPr>
@@ -1317,36 +1522,42 @@
           <w:numId w:val="10"/>
         </w:numPr>
       </w:pPr>
+      <w:proofErr w:type="gramStart"/>
       <w:r>
         <w:rPr>
           <w:rStyle w:val="hljs-keyword"/>
         </w:rPr>
         <w:t>public</w:t>
       </w:r>
+      <w:proofErr w:type="gramEnd"/>
       <w:r>
         <w:rPr>
           <w:rStyle w:val="hljs-function"/>
         </w:rPr>
         <w:t xml:space="preserve"> </w:t>
       </w:r>
+      <w:proofErr w:type="spellStart"/>
       <w:r>
         <w:rPr>
           <w:rStyle w:val="hljs-keyword"/>
         </w:rPr>
         <w:t>void</w:t>
       </w:r>
+      <w:proofErr w:type="spellEnd"/>
       <w:r>
         <w:rPr>
           <w:rStyle w:val="hljs-function"/>
         </w:rPr>
         <w:t xml:space="preserve"> </w:t>
       </w:r>
+      <w:proofErr w:type="spellStart"/>
       <w:r>
         <w:rPr>
           <w:rStyle w:val="hljs-title"/>
         </w:rPr>
         <w:t>DisplayScores</w:t>
       </w:r>
+      <w:proofErr w:type="spellEnd"/>
       <w:r>
         <w:rPr>
           <w:rStyle w:val="hljs-function"/>
@@ -1371,17 +1582,27 @@
           <w:numId w:val="10"/>
         </w:numPr>
       </w:pPr>
+      <w:proofErr w:type="spellStart"/>
+      <w:proofErr w:type="gramStart"/>
       <w:r>
         <w:rPr>
           <w:rStyle w:val="hljs-title"/>
         </w:rPr>
         <w:t>DisplayProgressBar</w:t>
       </w:r>
+      <w:proofErr w:type="spellEnd"/>
       <w:r>
         <w:rPr>
           <w:rStyle w:val="hljs-function"/>
         </w:rPr>
-        <w:t>()</w:t>
+        <w:t>(</w:t>
+      </w:r>
+      <w:proofErr w:type="gramEnd"/>
+      <w:r>
+        <w:rPr>
+          <w:rStyle w:val="hljs-function"/>
+        </w:rPr>
+        <w:t>)</w:t>
       </w:r>
       <w:r>
         <w:t xml:space="preserve">; </w:t>
@@ -1404,17 +1625,27 @@
           <w:numId w:val="10"/>
         </w:numPr>
       </w:pPr>
+      <w:proofErr w:type="spellStart"/>
+      <w:proofErr w:type="gramStart"/>
       <w:r>
         <w:rPr>
           <w:rStyle w:val="hljs-title"/>
         </w:rPr>
         <w:t>DisplayBlinkingPoints</w:t>
       </w:r>
+      <w:proofErr w:type="spellEnd"/>
       <w:r>
         <w:rPr>
           <w:rStyle w:val="hljs-function"/>
         </w:rPr>
-        <w:t>()</w:t>
+        <w:t>(</w:t>
+      </w:r>
+      <w:proofErr w:type="gramEnd"/>
+      <w:r>
+        <w:rPr>
+          <w:rStyle w:val="hljs-function"/>
+        </w:rPr>
+        <w:t>)</w:t>
       </w:r>
       <w:r>
         <w:t xml:space="preserve">; </w:t>
@@ -1437,17 +1668,27 @@
           <w:rStyle w:val="hljs-function"/>
         </w:rPr>
       </w:pPr>
+      <w:proofErr w:type="spellStart"/>
+      <w:proofErr w:type="gramStart"/>
       <w:r>
         <w:rPr>
           <w:rStyle w:val="hljs-title"/>
         </w:rPr>
         <w:t>ClearScreen</w:t>
       </w:r>
+      <w:proofErr w:type="spellEnd"/>
       <w:r>
         <w:rPr>
           <w:rStyle w:val="hljs-function"/>
         </w:rPr>
-        <w:t>()</w:t>
+        <w:t>(</w:t>
+      </w:r>
+      <w:proofErr w:type="gramEnd"/>
+      <w:r>
+        <w:rPr>
+          <w:rStyle w:val="hljs-function"/>
+        </w:rPr>
+        <w:t>)</w:t>
       </w:r>
       <w:r>
         <w:t>;</w:t>
@@ -1473,17 +1714,27 @@
           <w:numId w:val="10"/>
         </w:numPr>
       </w:pPr>
+      <w:proofErr w:type="spellStart"/>
+      <w:proofErr w:type="gramStart"/>
       <w:r>
         <w:rPr>
           <w:rStyle w:val="hljs-title"/>
         </w:rPr>
         <w:t>DisplayWinner</w:t>
       </w:r>
+      <w:proofErr w:type="spellEnd"/>
       <w:r>
         <w:rPr>
           <w:rStyle w:val="hljs-function"/>
         </w:rPr>
-        <w:t>()</w:t>
+        <w:t>(</w:t>
+      </w:r>
+      <w:proofErr w:type="gramEnd"/>
+      <w:r>
+        <w:rPr>
+          <w:rStyle w:val="hljs-function"/>
+        </w:rPr>
+        <w:t>)</w:t>
       </w:r>
       <w:r>
         <w:t>;</w:t>
@@ -1516,7 +1767,15 @@
     </w:p>
     <w:p>
       <w:r>
-        <w:t>Création du rapport de projet, des différentes classes Player, Wall, Ball, Game et SoundManager et des différentes méthodes dans chaque classe.</w:t>
+        <w:t xml:space="preserve">Création du rapport de projet, des différentes classes Player, Wall, Ball, Game et </w:t>
+      </w:r>
+      <w:proofErr w:type="spellStart"/>
+      <w:r>
+        <w:t>SoundManager</w:t>
+      </w:r>
+      <w:proofErr w:type="spellEnd"/>
+      <w:r>
+        <w:t xml:space="preserve"> et des différentes méthodes dans chaque classe.</w:t>
       </w:r>
     </w:p>
     <w:p>
@@ -1537,10 +1796,7 @@
         <w:pStyle w:val="Titre2"/>
       </w:pPr>
       <w:r>
-        <w:t>Semaine</w:t>
-      </w:r>
-      <w:r>
-        <w:t xml:space="preserve"> 3</w:t>
+        <w:t>Semaine 3</w:t>
       </w:r>
     </w:p>
     <w:p>
@@ -1553,15 +1809,20 @@
         <w:pStyle w:val="Titre2"/>
       </w:pPr>
       <w:r>
-        <w:t>Semaine</w:t>
-      </w:r>
-      <w:r>
-        <w:t xml:space="preserve"> 4</w:t>
-      </w:r>
-    </w:p>
-    <w:p>
-      <w:r>
-        <w:t>Programmation : implémentation de la sélection de l’angle de tir, de la puissance, de la collision avec le joueur adverse.</w:t>
+        <w:t>Semaine 4</w:t>
+      </w:r>
+    </w:p>
+    <w:p>
+      <w:r>
+        <w:t xml:space="preserve">Programmation : implémentation de la sélection de l’angle de tir, de la puissance, de la collision avec </w:t>
+      </w:r>
+      <w:proofErr w:type="gramStart"/>
+      <w:r>
+        <w:t>le</w:t>
+      </w:r>
+      <w:proofErr w:type="gramEnd"/>
+      <w:r>
+        <w:t xml:space="preserve"> joueur adverse.</w:t>
       </w:r>
     </w:p>
     <w:p>
@@ -1569,10 +1830,7 @@
         <w:pStyle w:val="Titre2"/>
       </w:pPr>
       <w:r>
-        <w:t>Semaine</w:t>
-      </w:r>
-      <w:r>
-        <w:t xml:space="preserve"> 5 </w:t>
+        <w:t xml:space="preserve">Semaine 5 </w:t>
       </w:r>
     </w:p>
     <w:p>
@@ -1580,10 +1838,7 @@
         <w:pStyle w:val="Titre2"/>
       </w:pPr>
       <w:r>
-        <w:t>Semaine</w:t>
-      </w:r>
-      <w:r>
-        <w:t xml:space="preserve"> 6</w:t>
+        <w:t>Semaine 6</w:t>
       </w:r>
     </w:p>
     <w:p>
@@ -1591,10 +1846,7 @@
         <w:pStyle w:val="Titre2"/>
       </w:pPr>
       <w:r>
-        <w:t>Semaine</w:t>
-      </w:r>
-      <w:r>
-        <w:t xml:space="preserve"> 7</w:t>
+        <w:t>Semaine 7</w:t>
       </w:r>
     </w:p>
     <w:p>
@@ -1602,15 +1854,16 @@
         <w:pStyle w:val="Titre2"/>
       </w:pPr>
       <w:r>
-        <w:t>Semaine</w:t>
-      </w:r>
-      <w:r>
-        <w:t xml:space="preserve"> 8</w:t>
+        <w:t>Semaine 8</w:t>
       </w:r>
     </w:p>
     <w:sectPr>
-      <w:headerReference w:type="default" r:id="rId7"/>
-      <w:footerReference w:type="default" r:id="rId8"/>
+      <w:headerReference w:type="even" r:id="rId7"/>
+      <w:headerReference w:type="default" r:id="rId8"/>
+      <w:footerReference w:type="even" r:id="rId9"/>
+      <w:footerReference w:type="default" r:id="rId10"/>
+      <w:headerReference w:type="first" r:id="rId11"/>
+      <w:footerReference w:type="first" r:id="rId12"/>
       <w:pgSz w:w="11906" w:h="16838"/>
       <w:pgMar w:top="1417" w:right="1417" w:bottom="1417" w:left="1417" w:header="708" w:footer="708" w:gutter="0"/>
       <w:cols w:space="708"/>
@@ -1646,6 +1899,16 @@
 </file>
 
 <file path=word/footer1.xml><?xml version="1.0" encoding="utf-8"?>
+<w:ftr xmlns:wpc="http://schemas.microsoft.com/office/word/2010/wordprocessingCanvas" xmlns:cx="http://schemas.microsoft.com/office/drawing/2014/chartex" xmlns:cx1="http://schemas.microsoft.com/office/drawing/2015/9/8/chartex" xmlns:cx2="http://schemas.microsoft.com/office/drawing/2015/10/21/chartex" xmlns:cx3="http://schemas.microsoft.com/office/drawing/2016/5/9/chartex" xmlns:cx4="http://schemas.microsoft.com/office/drawing/2016/5/10/chartex" xmlns:cx5="http://schemas.microsoft.com/office/drawing/2016/5/11/chartex" xmlns:cx6="http://schemas.microsoft.com/office/drawing/2016/5/12/chartex" xmlns:cx7="http://schemas.microsoft.com/office/drawing/2016/5/13/chartex" xmlns:cx8="http://schemas.microsoft.com/office/drawing/2016/5/14/chartex" xmlns:mc="http://schemas.openxmlformats.org/markup-compatibility/2006" xmlns:aink="http://schemas.microsoft.com/office/drawing/2016/ink" xmlns:am3d="http://schemas.microsoft.com/office/drawing/2017/model3d" xmlns:o="urn:schemas-microsoft-com:office:office" xmlns:oel="http://schemas.microsoft.com/office/2019/extlst" xmlns:r="http://schemas.openxmlformats.org/officeDocument/2006/relationships" xmlns:m="http://schemas.openxmlformats.org/officeDocument/2006/math" xmlns:v="urn:schemas-microsoft-com:vml" xmlns:wp14="http://schemas.microsoft.com/office/word/2010/wordprocessingDrawing" xmlns:wp="http://schemas.openxmlformats.org/drawingml/2006/wordprocessingDrawing" xmlns:w10="urn:schemas-microsoft-com:office:word" xmlns:w="http://schemas.openxmlformats.org/wordprocessingml/2006/main" xmlns:w14="http://schemas.microsoft.com/office/word/2010/wordml" xmlns:w15="http://schemas.microsoft.com/office/word/2012/wordml" xmlns:w16cex="http://schemas.microsoft.com/office/word/2018/wordml/cex" xmlns:w16cid="http://schemas.microsoft.com/office/word/2016/wordml/cid" xmlns:w16="http://schemas.microsoft.com/office/word/2018/wordml" xmlns:w16sdtdh="http://schemas.microsoft.com/office/word/2020/wordml/sdtdatahash" xmlns:w16se="http://schemas.microsoft.com/office/word/2015/wordml/symex" xmlns:wpg="http://schemas.microsoft.com/office/word/2010/wordprocessingGroup" xmlns:wpi="http://schemas.microsoft.com/office/word/2010/wordprocessingInk" xmlns:wne="http://schemas.microsoft.com/office/word/2006/wordml" xmlns:wps="http://schemas.microsoft.com/office/word/2010/wordprocessingShape" mc:Ignorable="w14 w15 w16se w16cid w16 w16cex w16sdtdh wp14">
+  <w:p>
+    <w:pPr>
+      <w:pStyle w:val="Pieddepage"/>
+    </w:pPr>
+  </w:p>
+</w:ftr>
+</file>
+
+<file path=word/footer2.xml><?xml version="1.0" encoding="utf-8"?>
 <w:ftr xmlns:wpc="http://schemas.microsoft.com/office/word/2010/wordprocessingCanvas" xmlns:cx="http://schemas.microsoft.com/office/drawing/2014/chartex" xmlns:cx1="http://schemas.microsoft.com/office/drawing/2015/9/8/chartex" xmlns:cx2="http://schemas.microsoft.com/office/drawing/2015/10/21/chartex" xmlns:cx3="http://schemas.microsoft.com/office/drawing/2016/5/9/chartex" xmlns:cx4="http://schemas.microsoft.com/office/drawing/2016/5/10/chartex" xmlns:cx5="http://schemas.microsoft.com/office/drawing/2016/5/11/chartex" xmlns:cx6="http://schemas.microsoft.com/office/drawing/2016/5/12/chartex" xmlns:cx7="http://schemas.microsoft.com/office/drawing/2016/5/13/chartex" xmlns:cx8="http://schemas.microsoft.com/office/drawing/2016/5/14/chartex" xmlns:mc="http://schemas.openxmlformats.org/markup-compatibility/2006" xmlns:aink="http://schemas.microsoft.com/office/drawing/2016/ink" xmlns:am3d="http://schemas.microsoft.com/office/drawing/2017/model3d" xmlns:o="urn:schemas-microsoft-com:office:office" xmlns:oel="http://schemas.microsoft.com/office/2019/extlst" xmlns:r="http://schemas.openxmlformats.org/officeDocument/2006/relationships" xmlns:m="http://schemas.openxmlformats.org/officeDocument/2006/math" xmlns:v="urn:schemas-microsoft-com:vml" xmlns:wp14="http://schemas.microsoft.com/office/word/2010/wordprocessingDrawing" xmlns:wp="http://schemas.openxmlformats.org/drawingml/2006/wordprocessingDrawing" xmlns:w10="urn:schemas-microsoft-com:office:word" xmlns:w="http://schemas.openxmlformats.org/wordprocessingml/2006/main" xmlns:w14="http://schemas.microsoft.com/office/word/2010/wordml" xmlns:w15="http://schemas.microsoft.com/office/word/2012/wordml" xmlns:w16cex="http://schemas.microsoft.com/office/word/2018/wordml/cex" xmlns:w16cid="http://schemas.microsoft.com/office/word/2016/wordml/cid" xmlns:w16="http://schemas.microsoft.com/office/word/2018/wordml" xmlns:w16sdtdh="http://schemas.microsoft.com/office/word/2020/wordml/sdtdatahash" xmlns:w16se="http://schemas.microsoft.com/office/word/2015/wordml/symex" xmlns:wpg="http://schemas.microsoft.com/office/word/2010/wordprocessingGroup" xmlns:wpi="http://schemas.microsoft.com/office/word/2010/wordprocessingInk" xmlns:wne="http://schemas.microsoft.com/office/word/2006/wordml" xmlns:wps="http://schemas.microsoft.com/office/word/2010/wordprocessingShape" mc:Ignorable="w14 w15 w16se w16cid w16 w16cex w16sdtdh wp14">
   <w:tbl>
     <w:tblPr>
@@ -1734,7 +1997,7 @@
             <w:rPr>
               <w:noProof/>
             </w:rPr>
-            <w:t>7 février 2025</w:t>
+            <w:t>10 mars 2025</w:t>
           </w:r>
           <w:r>
             <w:fldChar w:fldCharType="end"/>
@@ -1755,7 +2018,7 @@
             <w:rPr>
               <w:noProof/>
             </w:rPr>
-            <w:t>16:23</w:t>
+            <w:t>13:17</w:t>
           </w:r>
           <w:r>
             <w:fldChar w:fldCharType="end"/>
@@ -1897,7 +2160,7 @@
             <w:rPr>
               <w:noProof/>
             </w:rPr>
-            <w:t>7 février 2025</w:t>
+            <w:t>10 mars 2025</w:t>
           </w:r>
           <w:r>
             <w:fldChar w:fldCharType="end"/>
@@ -1918,7 +2181,7 @@
             <w:rPr>
               <w:noProof/>
             </w:rPr>
-            <w:t>16:23</w:t>
+            <w:t>13:17</w:t>
           </w:r>
           <w:r>
             <w:fldChar w:fldCharType="end"/>
@@ -1938,6 +2201,7 @@
         <w:p>
           <w:pPr>
             <w:pStyle w:val="Pieddepage"/>
+            <w:jc w:val="right"/>
           </w:pPr>
         </w:p>
       </w:tc>
@@ -1976,6 +2240,16 @@
 </w:ftr>
 </file>
 
+<file path=word/footer3.xml><?xml version="1.0" encoding="utf-8"?>
+<w:ftr xmlns:wpc="http://schemas.microsoft.com/office/word/2010/wordprocessingCanvas" xmlns:cx="http://schemas.microsoft.com/office/drawing/2014/chartex" xmlns:cx1="http://schemas.microsoft.com/office/drawing/2015/9/8/chartex" xmlns:cx2="http://schemas.microsoft.com/office/drawing/2015/10/21/chartex" xmlns:cx3="http://schemas.microsoft.com/office/drawing/2016/5/9/chartex" xmlns:cx4="http://schemas.microsoft.com/office/drawing/2016/5/10/chartex" xmlns:cx5="http://schemas.microsoft.com/office/drawing/2016/5/11/chartex" xmlns:cx6="http://schemas.microsoft.com/office/drawing/2016/5/12/chartex" xmlns:cx7="http://schemas.microsoft.com/office/drawing/2016/5/13/chartex" xmlns:cx8="http://schemas.microsoft.com/office/drawing/2016/5/14/chartex" xmlns:mc="http://schemas.openxmlformats.org/markup-compatibility/2006" xmlns:aink="http://schemas.microsoft.com/office/drawing/2016/ink" xmlns:am3d="http://schemas.microsoft.com/office/drawing/2017/model3d" xmlns:o="urn:schemas-microsoft-com:office:office" xmlns:oel="http://schemas.microsoft.com/office/2019/extlst" xmlns:r="http://schemas.openxmlformats.org/officeDocument/2006/relationships" xmlns:m="http://schemas.openxmlformats.org/officeDocument/2006/math" xmlns:v="urn:schemas-microsoft-com:vml" xmlns:wp14="http://schemas.microsoft.com/office/word/2010/wordprocessingDrawing" xmlns:wp="http://schemas.openxmlformats.org/drawingml/2006/wordprocessingDrawing" xmlns:w10="urn:schemas-microsoft-com:office:word" xmlns:w="http://schemas.openxmlformats.org/wordprocessingml/2006/main" xmlns:w14="http://schemas.microsoft.com/office/word/2010/wordml" xmlns:w15="http://schemas.microsoft.com/office/word/2012/wordml" xmlns:w16cex="http://schemas.microsoft.com/office/word/2018/wordml/cex" xmlns:w16cid="http://schemas.microsoft.com/office/word/2016/wordml/cid" xmlns:w16="http://schemas.microsoft.com/office/word/2018/wordml" xmlns:w16sdtdh="http://schemas.microsoft.com/office/word/2020/wordml/sdtdatahash" xmlns:w16se="http://schemas.microsoft.com/office/word/2015/wordml/symex" xmlns:wpg="http://schemas.microsoft.com/office/word/2010/wordprocessingGroup" xmlns:wpi="http://schemas.microsoft.com/office/word/2010/wordprocessingInk" xmlns:wne="http://schemas.microsoft.com/office/word/2006/wordml" xmlns:wps="http://schemas.microsoft.com/office/word/2010/wordprocessingShape" mc:Ignorable="w14 w15 w16se w16cid w16 w16cex w16sdtdh wp14">
+  <w:p>
+    <w:pPr>
+      <w:pStyle w:val="Pieddepage"/>
+    </w:pPr>
+  </w:p>
+</w:ftr>
+</file>
+
 <file path=word/footnotes.xml><?xml version="1.0" encoding="utf-8"?>
 <w:footnotes xmlns:wpc="http://schemas.microsoft.com/office/word/2010/wordprocessingCanvas" xmlns:cx="http://schemas.microsoft.com/office/drawing/2014/chartex" xmlns:cx1="http://schemas.microsoft.com/office/drawing/2015/9/8/chartex" xmlns:cx2="http://schemas.microsoft.com/office/drawing/2015/10/21/chartex" xmlns:cx3="http://schemas.microsoft.com/office/drawing/2016/5/9/chartex" xmlns:cx4="http://schemas.microsoft.com/office/drawing/2016/5/10/chartex" xmlns:cx5="http://schemas.microsoft.com/office/drawing/2016/5/11/chartex" xmlns:cx6="http://schemas.microsoft.com/office/drawing/2016/5/12/chartex" xmlns:cx7="http://schemas.microsoft.com/office/drawing/2016/5/13/chartex" xmlns:cx8="http://schemas.microsoft.com/office/drawing/2016/5/14/chartex" xmlns:mc="http://schemas.openxmlformats.org/markup-compatibility/2006" xmlns:aink="http://schemas.microsoft.com/office/drawing/2016/ink" xmlns:am3d="http://schemas.microsoft.com/office/drawing/2017/model3d" xmlns:o="urn:schemas-microsoft-com:office:office" xmlns:oel="http://schemas.microsoft.com/office/2019/extlst" xmlns:r="http://schemas.openxmlformats.org/officeDocument/2006/relationships" xmlns:m="http://schemas.openxmlformats.org/officeDocument/2006/math" xmlns:v="urn:schemas-microsoft-com:vml" xmlns:wp14="http://schemas.microsoft.com/office/word/2010/wordprocessingDrawing" xmlns:wp="http://schemas.openxmlformats.org/drawingml/2006/wordprocessingDrawing" xmlns:w10="urn:schemas-microsoft-com:office:word" xmlns:w="http://schemas.openxmlformats.org/wordprocessingml/2006/main" xmlns:w14="http://schemas.microsoft.com/office/word/2010/wordml" xmlns:w15="http://schemas.microsoft.com/office/word/2012/wordml" xmlns:w16cex="http://schemas.microsoft.com/office/word/2018/wordml/cex" xmlns:w16cid="http://schemas.microsoft.com/office/word/2016/wordml/cid" xmlns:w16="http://schemas.microsoft.com/office/word/2018/wordml" xmlns:w16sdtdh="http://schemas.microsoft.com/office/word/2020/wordml/sdtdatahash" xmlns:w16se="http://schemas.microsoft.com/office/word/2015/wordml/symex" xmlns:wpg="http://schemas.microsoft.com/office/word/2010/wordprocessingGroup" xmlns:wpi="http://schemas.microsoft.com/office/word/2010/wordprocessingInk" xmlns:wne="http://schemas.microsoft.com/office/word/2006/wordml" xmlns:wps="http://schemas.microsoft.com/office/word/2010/wordprocessingShape" mc:Ignorable="w14 w15 w16se w16cid w16 w16cex w16sdtdh wp14">
   <w:footnote w:type="separator" w:id="-1">
@@ -2002,6 +2276,16 @@
 </file>
 
 <file path=word/header1.xml><?xml version="1.0" encoding="utf-8"?>
+<w:hdr xmlns:wpc="http://schemas.microsoft.com/office/word/2010/wordprocessingCanvas" xmlns:cx="http://schemas.microsoft.com/office/drawing/2014/chartex" xmlns:cx1="http://schemas.microsoft.com/office/drawing/2015/9/8/chartex" xmlns:cx2="http://schemas.microsoft.com/office/drawing/2015/10/21/chartex" xmlns:cx3="http://schemas.microsoft.com/office/drawing/2016/5/9/chartex" xmlns:cx4="http://schemas.microsoft.com/office/drawing/2016/5/10/chartex" xmlns:cx5="http://schemas.microsoft.com/office/drawing/2016/5/11/chartex" xmlns:cx6="http://schemas.microsoft.com/office/drawing/2016/5/12/chartex" xmlns:cx7="http://schemas.microsoft.com/office/drawing/2016/5/13/chartex" xmlns:cx8="http://schemas.microsoft.com/office/drawing/2016/5/14/chartex" xmlns:mc="http://schemas.openxmlformats.org/markup-compatibility/2006" xmlns:aink="http://schemas.microsoft.com/office/drawing/2016/ink" xmlns:am3d="http://schemas.microsoft.com/office/drawing/2017/model3d" xmlns:o="urn:schemas-microsoft-com:office:office" xmlns:oel="http://schemas.microsoft.com/office/2019/extlst" xmlns:r="http://schemas.openxmlformats.org/officeDocument/2006/relationships" xmlns:m="http://schemas.openxmlformats.org/officeDocument/2006/math" xmlns:v="urn:schemas-microsoft-com:vml" xmlns:wp14="http://schemas.microsoft.com/office/word/2010/wordprocessingDrawing" xmlns:wp="http://schemas.openxmlformats.org/drawingml/2006/wordprocessingDrawing" xmlns:w10="urn:schemas-microsoft-com:office:word" xmlns:w="http://schemas.openxmlformats.org/wordprocessingml/2006/main" xmlns:w14="http://schemas.microsoft.com/office/word/2010/wordml" xmlns:w15="http://schemas.microsoft.com/office/word/2012/wordml" xmlns:w16cex="http://schemas.microsoft.com/office/word/2018/wordml/cex" xmlns:w16cid="http://schemas.microsoft.com/office/word/2016/wordml/cid" xmlns:w16="http://schemas.microsoft.com/office/word/2018/wordml" xmlns:w16sdtdh="http://schemas.microsoft.com/office/word/2020/wordml/sdtdatahash" xmlns:w16se="http://schemas.microsoft.com/office/word/2015/wordml/symex" xmlns:wpg="http://schemas.microsoft.com/office/word/2010/wordprocessingGroup" xmlns:wpi="http://schemas.microsoft.com/office/word/2010/wordprocessingInk" xmlns:wne="http://schemas.microsoft.com/office/word/2006/wordml" xmlns:wps="http://schemas.microsoft.com/office/word/2010/wordprocessingShape" mc:Ignorable="w14 w15 w16se w16cid w16 w16cex w16sdtdh wp14">
+  <w:p>
+    <w:pPr>
+      <w:pStyle w:val="En-tte"/>
+    </w:pPr>
+  </w:p>
+</w:hdr>
+</file>
+
+<file path=word/header2.xml><?xml version="1.0" encoding="utf-8"?>
 <w:hdr xmlns:wpc="http://schemas.microsoft.com/office/word/2010/wordprocessingCanvas" xmlns:cx="http://schemas.microsoft.com/office/drawing/2014/chartex" xmlns:cx1="http://schemas.microsoft.com/office/drawing/2015/9/8/chartex" xmlns:cx2="http://schemas.microsoft.com/office/drawing/2015/10/21/chartex" xmlns:cx3="http://schemas.microsoft.com/office/drawing/2016/5/9/chartex" xmlns:cx4="http://schemas.microsoft.com/office/drawing/2016/5/10/chartex" xmlns:cx5="http://schemas.microsoft.com/office/drawing/2016/5/11/chartex" xmlns:cx6="http://schemas.microsoft.com/office/drawing/2016/5/12/chartex" xmlns:cx7="http://schemas.microsoft.com/office/drawing/2016/5/13/chartex" xmlns:cx8="http://schemas.microsoft.com/office/drawing/2016/5/14/chartex" xmlns:mc="http://schemas.openxmlformats.org/markup-compatibility/2006" xmlns:aink="http://schemas.microsoft.com/office/drawing/2016/ink" xmlns:am3d="http://schemas.microsoft.com/office/drawing/2017/model3d" xmlns:o="urn:schemas-microsoft-com:office:office" xmlns:oel="http://schemas.microsoft.com/office/2019/extlst" xmlns:r="http://schemas.openxmlformats.org/officeDocument/2006/relationships" xmlns:m="http://schemas.openxmlformats.org/officeDocument/2006/math" xmlns:v="urn:schemas-microsoft-com:vml" xmlns:wp14="http://schemas.microsoft.com/office/word/2010/wordprocessingDrawing" xmlns:wp="http://schemas.openxmlformats.org/drawingml/2006/wordprocessingDrawing" xmlns:w10="urn:schemas-microsoft-com:office:word" xmlns:w="http://schemas.openxmlformats.org/wordprocessingml/2006/main" xmlns:w14="http://schemas.microsoft.com/office/word/2010/wordml" xmlns:w15="http://schemas.microsoft.com/office/word/2012/wordml" xmlns:w16cex="http://schemas.microsoft.com/office/word/2018/wordml/cex" xmlns:w16cid="http://schemas.microsoft.com/office/word/2016/wordml/cid" xmlns:w16="http://schemas.microsoft.com/office/word/2018/wordml" xmlns:w16sdtdh="http://schemas.microsoft.com/office/word/2020/wordml/sdtdatahash" xmlns:w16se="http://schemas.microsoft.com/office/word/2015/wordml/symex" xmlns:wpg="http://schemas.microsoft.com/office/word/2010/wordprocessingGroup" xmlns:wpi="http://schemas.microsoft.com/office/word/2010/wordprocessingInk" xmlns:wne="http://schemas.microsoft.com/office/word/2006/wordml" xmlns:wps="http://schemas.microsoft.com/office/word/2010/wordprocessingShape" mc:Ignorable="w14 w15 w16se w16cid w16 w16cex w16sdtdh wp14">
   <w:tbl>
     <w:tblPr>
@@ -2129,6 +2413,16 @@
       <w:pStyle w:val="En-tte"/>
     </w:pPr>
   </w:p>
+  <w:p>
+    <w:pPr>
+      <w:pStyle w:val="En-tte"/>
+    </w:pPr>
+  </w:p>
+</w:hdr>
+</file>
+
+<file path=word/header3.xml><?xml version="1.0" encoding="utf-8"?>
+<w:hdr xmlns:wpc="http://schemas.microsoft.com/office/word/2010/wordprocessingCanvas" xmlns:cx="http://schemas.microsoft.com/office/drawing/2014/chartex" xmlns:cx1="http://schemas.microsoft.com/office/drawing/2015/9/8/chartex" xmlns:cx2="http://schemas.microsoft.com/office/drawing/2015/10/21/chartex" xmlns:cx3="http://schemas.microsoft.com/office/drawing/2016/5/9/chartex" xmlns:cx4="http://schemas.microsoft.com/office/drawing/2016/5/10/chartex" xmlns:cx5="http://schemas.microsoft.com/office/drawing/2016/5/11/chartex" xmlns:cx6="http://schemas.microsoft.com/office/drawing/2016/5/12/chartex" xmlns:cx7="http://schemas.microsoft.com/office/drawing/2016/5/13/chartex" xmlns:cx8="http://schemas.microsoft.com/office/drawing/2016/5/14/chartex" xmlns:mc="http://schemas.openxmlformats.org/markup-compatibility/2006" xmlns:aink="http://schemas.microsoft.com/office/drawing/2016/ink" xmlns:am3d="http://schemas.microsoft.com/office/drawing/2017/model3d" xmlns:o="urn:schemas-microsoft-com:office:office" xmlns:oel="http://schemas.microsoft.com/office/2019/extlst" xmlns:r="http://schemas.openxmlformats.org/officeDocument/2006/relationships" xmlns:m="http://schemas.openxmlformats.org/officeDocument/2006/math" xmlns:v="urn:schemas-microsoft-com:vml" xmlns:wp14="http://schemas.microsoft.com/office/word/2010/wordprocessingDrawing" xmlns:wp="http://schemas.openxmlformats.org/drawingml/2006/wordprocessingDrawing" xmlns:w10="urn:schemas-microsoft-com:office:word" xmlns:w="http://schemas.openxmlformats.org/wordprocessingml/2006/main" xmlns:w14="http://schemas.microsoft.com/office/word/2010/wordml" xmlns:w15="http://schemas.microsoft.com/office/word/2012/wordml" xmlns:w16cex="http://schemas.microsoft.com/office/word/2018/wordml/cex" xmlns:w16cid="http://schemas.microsoft.com/office/word/2016/wordml/cid" xmlns:w16="http://schemas.microsoft.com/office/word/2018/wordml" xmlns:w16sdtdh="http://schemas.microsoft.com/office/word/2020/wordml/sdtdatahash" xmlns:w16se="http://schemas.microsoft.com/office/word/2015/wordml/symex" xmlns:wpg="http://schemas.microsoft.com/office/word/2010/wordprocessingGroup" xmlns:wpi="http://schemas.microsoft.com/office/word/2010/wordprocessingInk" xmlns:wne="http://schemas.microsoft.com/office/word/2006/wordml" xmlns:wps="http://schemas.microsoft.com/office/word/2010/wordprocessingShape" mc:Ignorable="w14 w15 w16se w16cid w16 w16cex w16sdtdh wp14">
   <w:p>
     <w:pPr>
       <w:pStyle w:val="En-tte"/>

</xml_diff>